<commit_message>
BitMaps 1.5 Colors Complete
</commit_message>
<xml_diff>
--- a/16 ... Chapter 14 BitMaps/CHAPTER 14 BITMAPS AND BITBLTS.docx
+++ b/16 ... Chapter 14 BitMaps/CHAPTER 14 BITMAPS AND BITBLTS.docx
@@ -3198,9 +3198,9 @@
           <w:noProof/>
         </w:rPr>
         <w:drawing>
-          <wp:inline distT="0" distB="0" distL="0" distR="0" wp14:anchorId="1D9AF53C" wp14:editId="53F2EDDF">
-            <wp:extent cx="3439236" cy="1935305"/>
-            <wp:effectExtent l="0" t="0" r="0" b="8255"/>
+          <wp:inline distT="0" distB="0" distL="0" distR="0" wp14:anchorId="1D9AF53C" wp14:editId="2BDD89D6">
+            <wp:extent cx="2473854" cy="1392071"/>
+            <wp:effectExtent l="0" t="0" r="3175" b="0"/>
             <wp:docPr id="37" name="Picture 37" descr="Easy Photoshop Color Bitmap Technique | Quick Tutorial - YouTube"/>
             <wp:cNvGraphicFramePr>
               <a:graphicFrameLocks xmlns:a="http://schemas.openxmlformats.org/drawingml/2006/main" noChangeAspect="1"/>
@@ -3230,7 +3230,7 @@
                   <pic:spPr bwMode="auto">
                     <a:xfrm>
                       <a:off x="0" y="0"/>
-                      <a:ext cx="3449197" cy="1940910"/>
+                      <a:ext cx="2497965" cy="1405639"/>
                     </a:xfrm>
                     <a:prstGeom prst="rect">
                       <a:avLst/>
@@ -3246,6 +3246,69 @@
           </wp:inline>
         </w:drawing>
       </w:r>
+      <w:r>
+        <w:rPr>
+          <w:noProof/>
+        </w:rPr>
+        <w:drawing>
+          <wp:inline distT="0" distB="0" distL="0" distR="0" wp14:anchorId="04D50BE3" wp14:editId="0D452E7A">
+            <wp:extent cx="3349850" cy="1426191"/>
+            <wp:effectExtent l="0" t="0" r="3175" b="3175"/>
+            <wp:docPr id="40" name="Picture 40" descr="A Beginners Guide To 16-Bit Images + FAQs"/>
+            <wp:cNvGraphicFramePr>
+              <a:graphicFrameLocks xmlns:a="http://schemas.openxmlformats.org/drawingml/2006/main" noChangeAspect="1"/>
+            </wp:cNvGraphicFramePr>
+            <a:graphic xmlns:a="http://schemas.openxmlformats.org/drawingml/2006/main">
+              <a:graphicData uri="http://schemas.openxmlformats.org/drawingml/2006/picture">
+                <pic:pic xmlns:pic="http://schemas.openxmlformats.org/drawingml/2006/picture">
+                  <pic:nvPicPr>
+                    <pic:cNvPr id="0" name="Picture 75" descr="A Beginners Guide To 16-Bit Images + FAQs"/>
+                    <pic:cNvPicPr>
+                      <a:picLocks noChangeAspect="1" noChangeArrowheads="1"/>
+                    </pic:cNvPicPr>
+                  </pic:nvPicPr>
+                  <pic:blipFill>
+                    <a:blip r:embed="rId39" cstate="print">
+                      <a:extLst>
+                        <a:ext uri="{28A0092B-C50C-407E-A947-70E740481C1C}">
+                          <a14:useLocalDpi xmlns:a14="http://schemas.microsoft.com/office/drawing/2010/main" val="0"/>
+                        </a:ext>
+                      </a:extLst>
+                    </a:blip>
+                    <a:srcRect/>
+                    <a:stretch>
+                      <a:fillRect/>
+                    </a:stretch>
+                  </pic:blipFill>
+                  <pic:spPr bwMode="auto">
+                    <a:xfrm>
+                      <a:off x="0" y="0"/>
+                      <a:ext cx="3370263" cy="1434882"/>
+                    </a:xfrm>
+                    <a:prstGeom prst="rect">
+                      <a:avLst/>
+                    </a:prstGeom>
+                    <a:noFill/>
+                    <a:ln>
+                      <a:noFill/>
+                    </a:ln>
+                  </pic:spPr>
+                </pic:pic>
+              </a:graphicData>
+            </a:graphic>
+          </wp:inline>
+        </w:drawing>
+      </w:r>
+    </w:p>
+    <w:p>
+      <w:pPr>
+        <w:pStyle w:val="Style2"/>
+      </w:pPr>
+    </w:p>
+    <w:p>
+      <w:pPr>
+        <w:pStyle w:val="Style2"/>
+      </w:pPr>
     </w:p>
     <w:p>
       <w:pPr>
@@ -3304,7 +3367,7 @@
                     </pic:cNvPicPr>
                   </pic:nvPicPr>
                   <pic:blipFill>
-                    <a:blip r:embed="rId39">
+                    <a:blip r:embed="rId40">
                       <a:extLst>
                         <a:ext uri="{28A0092B-C50C-407E-A947-70E740481C1C}">
                           <a14:useLocalDpi xmlns:a14="http://schemas.microsoft.com/office/drawing/2010/main" val="0"/>
@@ -3336,39 +3399,271 @@
         </w:drawing>
       </w:r>
     </w:p>
-    <w:p>
+    <w:p/>
+    <w:p>
+      <w:pPr>
+        <w:pStyle w:val="Style2"/>
+      </w:pPr>
       <w:r>
         <w:t>Pushing the Boundaries: 16-bit, 24-bit, and Beyond:</w:t>
       </w:r>
     </w:p>
+    <w:p>
+      <w:r>
+        <w:t xml:space="preserve">The quest for photographic realism led to higher bit depths. </w:t>
+      </w:r>
+      <w:r>
+        <w:rPr>
+          <w:color w:val="0000FF"/>
+        </w:rPr>
+        <w:t xml:space="preserve">16-bit bitmaps </w:t>
+      </w:r>
+      <w:r>
+        <w:t>offered a staggering 65,536 colors</w:t>
+      </w:r>
+      <w:r>
+        <w:t xml:space="preserve">, while </w:t>
+      </w:r>
+      <w:r>
+        <w:rPr>
+          <w:color w:val="CC00FF"/>
+        </w:rPr>
+        <w:t>24-bit bitmaps</w:t>
+      </w:r>
+      <w:r>
+        <w:t>, the standard for modern displays, boast a mind-boggling 16.7 million colors! This vast palette allows for near-photorealistic images, blurring the line between the digital and the real.</w:t>
+      </w:r>
+    </w:p>
+    <w:p>
+      <w:r>
+        <w:rPr>
+          <w:noProof/>
+        </w:rPr>
+        <w:drawing>
+          <wp:inline distT="0" distB="0" distL="0" distR="0" wp14:anchorId="11F97E3E" wp14:editId="5B5441A1">
+            <wp:extent cx="4285615" cy="2722880"/>
+            <wp:effectExtent l="0" t="0" r="635" b="1270"/>
+            <wp:docPr id="39" name="Picture 39" descr="Bitmap Colour Depth"/>
+            <wp:cNvGraphicFramePr>
+              <a:graphicFrameLocks xmlns:a="http://schemas.openxmlformats.org/drawingml/2006/main" noChangeAspect="1"/>
+            </wp:cNvGraphicFramePr>
+            <a:graphic xmlns:a="http://schemas.openxmlformats.org/drawingml/2006/main">
+              <a:graphicData uri="http://schemas.openxmlformats.org/drawingml/2006/picture">
+                <pic:pic xmlns:pic="http://schemas.openxmlformats.org/drawingml/2006/picture">
+                  <pic:nvPicPr>
+                    <pic:cNvPr id="0" name="Picture 73" descr="Bitmap Colour Depth"/>
+                    <pic:cNvPicPr>
+                      <a:picLocks noChangeAspect="1" noChangeArrowheads="1"/>
+                    </pic:cNvPicPr>
+                  </pic:nvPicPr>
+                  <pic:blipFill>
+                    <a:blip r:embed="rId41">
+                      <a:extLst>
+                        <a:ext uri="{28A0092B-C50C-407E-A947-70E740481C1C}">
+                          <a14:useLocalDpi xmlns:a14="http://schemas.microsoft.com/office/drawing/2010/main" val="0"/>
+                        </a:ext>
+                      </a:extLst>
+                    </a:blip>
+                    <a:srcRect/>
+                    <a:stretch>
+                      <a:fillRect/>
+                    </a:stretch>
+                  </pic:blipFill>
+                  <pic:spPr bwMode="auto">
+                    <a:xfrm>
+                      <a:off x="0" y="0"/>
+                      <a:ext cx="4285615" cy="2722880"/>
+                    </a:xfrm>
+                    <a:prstGeom prst="rect">
+                      <a:avLst/>
+                    </a:prstGeom>
+                    <a:noFill/>
+                    <a:ln>
+                      <a:noFill/>
+                    </a:ln>
+                  </pic:spPr>
+                </pic:pic>
+              </a:graphicData>
+            </a:graphic>
+          </wp:inline>
+        </w:drawing>
+      </w:r>
+    </w:p>
+    <w:p>
+      <w:pPr>
+        <w:pStyle w:val="Style2"/>
+      </w:pPr>
+      <w:r>
+        <w:lastRenderedPageBreak/>
+        <w:t>Decoding the Color Code: From Bits to Familiar Hues:</w:t>
+      </w:r>
+    </w:p>
+    <w:p>
+      <w:r>
+        <w:rPr>
+          <w:color w:val="C00000"/>
+        </w:rPr>
+        <w:t xml:space="preserve">But how do these bits translate into actual colors? </w:t>
+      </w:r>
+      <w:r>
+        <w:t xml:space="preserve">This is where the magic of </w:t>
+      </w:r>
+      <w:r>
+        <w:rPr>
+          <w:color w:val="0000FF"/>
+          <w:highlight w:val="green"/>
+        </w:rPr>
+        <w:t>color mapping</w:t>
+      </w:r>
+      <w:r>
+        <w:rPr>
+          <w:color w:val="0000FF"/>
+        </w:rPr>
+        <w:t xml:space="preserve"> </w:t>
+      </w:r>
+      <w:r>
+        <w:t xml:space="preserve">comes into play. Each combination of bits corresponds to a specific index in a palette, a collection of pre-defined colors. </w:t>
+      </w:r>
+    </w:p>
+    <w:p>
+      <w:r>
+        <w:rPr>
+          <w:noProof/>
+        </w:rPr>
+        <w:drawing>
+          <wp:inline distT="0" distB="0" distL="0" distR="0" wp14:anchorId="5EC879AA" wp14:editId="7EC60F46">
+            <wp:extent cx="4758926" cy="5554638"/>
+            <wp:effectExtent l="0" t="0" r="3810" b="8255"/>
+            <wp:docPr id="41" name="Picture 41" descr="22.8. Built in color maps"/>
+            <wp:cNvGraphicFramePr>
+              <a:graphicFrameLocks xmlns:a="http://schemas.openxmlformats.org/drawingml/2006/main" noChangeAspect="1"/>
+            </wp:cNvGraphicFramePr>
+            <a:graphic xmlns:a="http://schemas.openxmlformats.org/drawingml/2006/main">
+              <a:graphicData uri="http://schemas.openxmlformats.org/drawingml/2006/picture">
+                <pic:pic xmlns:pic="http://schemas.openxmlformats.org/drawingml/2006/picture">
+                  <pic:nvPicPr>
+                    <pic:cNvPr id="0" name="Picture 77" descr="22.8. Built in color maps"/>
+                    <pic:cNvPicPr>
+                      <a:picLocks noChangeAspect="1" noChangeArrowheads="1"/>
+                    </pic:cNvPicPr>
+                  </pic:nvPicPr>
+                  <pic:blipFill>
+                    <a:blip r:embed="rId42">
+                      <a:extLst>
+                        <a:ext uri="{28A0092B-C50C-407E-A947-70E740481C1C}">
+                          <a14:useLocalDpi xmlns:a14="http://schemas.microsoft.com/office/drawing/2010/main" val="0"/>
+                        </a:ext>
+                      </a:extLst>
+                    </a:blip>
+                    <a:srcRect/>
+                    <a:stretch>
+                      <a:fillRect/>
+                    </a:stretch>
+                  </pic:blipFill>
+                  <pic:spPr bwMode="auto">
+                    <a:xfrm>
+                      <a:off x="0" y="0"/>
+                      <a:ext cx="4763368" cy="5559823"/>
+                    </a:xfrm>
+                    <a:prstGeom prst="rect">
+                      <a:avLst/>
+                    </a:prstGeom>
+                    <a:noFill/>
+                    <a:ln>
+                      <a:noFill/>
+                    </a:ln>
+                  </pic:spPr>
+                </pic:pic>
+              </a:graphicData>
+            </a:graphic>
+          </wp:inline>
+        </w:drawing>
+      </w:r>
+    </w:p>
+    <w:p>
+      <w:r>
+        <w:t xml:space="preserve">The </w:t>
+      </w:r>
+      <w:r>
+        <w:rPr>
+          <w:color w:val="0000FF"/>
+        </w:rPr>
+        <w:t>operating system or application maintains this palette</w:t>
+      </w:r>
+      <w:r>
+        <w:t>, and the bitmap simply references the indexes to paint its pixels. Understanding this mapping system empowers you to manipulate palettes, create custom color worlds, and inject your own artistic vision into your bitmaps.</w:t>
+      </w:r>
+    </w:p>
     <w:p/>
-    <w:p>
-      <w:r>
-        <w:t>The quest for photographic realism led to higher bit depths. 16-bit bitmaps offered a staggering 65,536 colors, while 24-bit bitmaps, the standard for modern displays, boast a mind-boggling 16.7 million colors! This vast palette allows for near-photorealistic images, blurring the line between the digital and the real.</w:t>
-      </w:r>
-    </w:p>
     <w:p/>
-    <w:p>
-      <w:r>
-        <w:t>Decoding the Color Code: From Bits to Familiar Hues:</w:t>
-      </w:r>
-    </w:p>
     <w:p/>
     <w:p>
-      <w:r>
-        <w:t>But how do these bits translate into actual colors? This is where the magic of color mapping comes into play. Each combination of bits corresponds to a specific index in a palette, a collection of pre-defined colors. The operating system or application maintains this palette, and the bitmap simply references the indexes to paint its pixels. Understanding this mapping system empowers you to manipulate palettes, create custom color worlds, and inject your own artistic vision into your bitmaps.</w:t>
-      </w:r>
-    </w:p>
-    <w:p/>
-    <w:p>
-      <w:r>
+      <w:pPr>
+        <w:pStyle w:val="Style2"/>
+      </w:pPr>
+      <w:r>
+        <w:lastRenderedPageBreak/>
         <w:t>Beyond the Basics: Dithering, Transparency, and More:</w:t>
       </w:r>
     </w:p>
-    <w:p/>
     <w:p>
       <w:r>
         <w:t>The world of color in bitmaps is vast and ever-evolving. Techniques like dithering simulate additional colors with limited bit depths, while transparency allows bitmaps to blend seamlessly with other visual elements. The possibilities are as limitless as your imagination.</w:t>
+      </w:r>
+    </w:p>
+    <w:p>
+      <w:r>
+        <w:rPr>
+          <w:noProof/>
+        </w:rPr>
+        <w:drawing>
+          <wp:inline distT="0" distB="0" distL="0" distR="0" wp14:anchorId="4629222D" wp14:editId="53B10AF7">
+            <wp:extent cx="2722880" cy="1678940"/>
+            <wp:effectExtent l="0" t="0" r="1270" b="0"/>
+            <wp:docPr id="42" name="Picture 42"/>
+            <wp:cNvGraphicFramePr>
+              <a:graphicFrameLocks xmlns:a="http://schemas.openxmlformats.org/drawingml/2006/main" noChangeAspect="1"/>
+            </wp:cNvGraphicFramePr>
+            <a:graphic xmlns:a="http://schemas.openxmlformats.org/drawingml/2006/main">
+              <a:graphicData uri="http://schemas.openxmlformats.org/drawingml/2006/picture">
+                <pic:pic xmlns:pic="http://schemas.openxmlformats.org/drawingml/2006/picture">
+                  <pic:nvPicPr>
+                    <pic:cNvPr id="0" name="Picture 79"/>
+                    <pic:cNvPicPr>
+                      <a:picLocks noChangeAspect="1" noChangeArrowheads="1"/>
+                    </pic:cNvPicPr>
+                  </pic:nvPicPr>
+                  <pic:blipFill>
+                    <a:blip r:embed="rId43">
+                      <a:extLst>
+                        <a:ext uri="{28A0092B-C50C-407E-A947-70E740481C1C}">
+                          <a14:useLocalDpi xmlns:a14="http://schemas.microsoft.com/office/drawing/2010/main" val="0"/>
+                        </a:ext>
+                      </a:extLst>
+                    </a:blip>
+                    <a:srcRect/>
+                    <a:stretch>
+                      <a:fillRect/>
+                    </a:stretch>
+                  </pic:blipFill>
+                  <pic:spPr bwMode="auto">
+                    <a:xfrm>
+                      <a:off x="0" y="0"/>
+                      <a:ext cx="2722880" cy="1678940"/>
+                    </a:xfrm>
+                    <a:prstGeom prst="rect">
+                      <a:avLst/>
+                    </a:prstGeom>
+                    <a:noFill/>
+                    <a:ln>
+                      <a:noFill/>
+                    </a:ln>
+                  </pic:spPr>
+                </pic:pic>
+              </a:graphicData>
+            </a:graphic>
+          </wp:inline>
+        </w:drawing>
       </w:r>
     </w:p>
     <w:sectPr>
@@ -3404,7 +3699,7 @@
         <v:path o:extrusionok="f" gradientshapeok="t" o:connecttype="rect"/>
         <o:lock v:ext="edit" aspectratio="t"/>
       </v:shapetype>
-      <v:shape id="_x0000_i1566" type="#_x0000_t75" style="width:384.2pt;height:384.2pt" o:bullet="t">
+      <v:shape id="_x0000_i1595" type="#_x0000_t75" style="width:384.2pt;height:384.2pt" o:bullet="t">
         <v:imagedata r:id="rId1" o:title="Gartoon-Team-Gartoon-Devices-Computer-laptop"/>
       </v:shape>
     </w:pict>

</xml_diff>

<commit_message>
BitMaps 1.61 Bad Update
</commit_message>
<xml_diff>
--- a/16 ... Chapter 14 BitMaps/CHAPTER 14 BITMAPS AND BITBLTS.docx
+++ b/16 ... Chapter 14 BitMaps/CHAPTER 14 BITMAPS AND BITBLTS.docx
@@ -3967,21 +3967,7 @@
         <w:rPr>
           <w:color w:val="0000FF"/>
         </w:rPr>
-        <w:t xml:space="preserve"> </w:t>
-      </w:r>
-      <w:proofErr w:type="gramStart"/>
-      <w:r>
-        <w:rPr>
-          <w:color w:val="0000FF"/>
-        </w:rPr>
-        <w:t>Embracing</w:t>
-      </w:r>
-      <w:proofErr w:type="gramEnd"/>
-      <w:r>
-        <w:rPr>
-          <w:color w:val="0000FF"/>
-        </w:rPr>
-        <w:t xml:space="preserve"> 16 Colors: </w:t>
+        <w:t xml:space="preserve"> Embracing 16 Colors: </w:t>
       </w:r>
       <w:r>
         <w:t xml:space="preserve">The Enhanced Graphics Adapter (EGA) marked a pivotal moment, introducing 16 color capabilities to Windows users. Each pixel now held 4 bits of color information, allowing for </w:t>
@@ -4547,17 +4533,269 @@
         </w:drawing>
       </w:r>
     </w:p>
-    <w:p>
-      <w:r>
-        <w:t xml:space="preserve">The relationship between bitmaps and real-world devices is not a mere technical detail; it's a fascinating story of technological advancement and artistic evolution. </w:t>
-      </w:r>
-    </w:p>
-    <w:p>
-      <w:r>
-        <w:t>Understanding this connection allows us to appreciate the history of visual computing, make informed choices regarding bitmap formats, and ultimately, create and experience even more stunning visuals in the digital world.</w:t>
-      </w:r>
-    </w:p>
     <w:p/>
+    <w:p>
+      <w:pPr>
+        <w:pStyle w:val="Style1"/>
+        <w:rPr>
+          <w:sz w:val="36"/>
+          <w:szCs w:val="36"/>
+        </w:rPr>
+      </w:pPr>
+      <w:r>
+        <w:rPr>
+          <w:sz w:val="36"/>
+          <w:szCs w:val="36"/>
+        </w:rPr>
+        <w:t>DELVING INTO THE COLORFUL WORLD OF VIDEO ADAPTERS AND BITMAPS: A DEEP DIVE</w:t>
+      </w:r>
+    </w:p>
+    <w:p>
+      <w:r>
+        <w:t xml:space="preserve">The world of bitmaps and their colors is more than just pixels and numbers; it's intimately intertwined with the evolution of video display adapters and the capabilities of different hardware configurations. </w:t>
+      </w:r>
+    </w:p>
+    <w:p>
+      <w:r>
+        <w:t>Let's embark on a deep dive into this fascinating realm, exploring the intricacies of color depths, memory organization, and the impact of historical hardware limitations.</w:t>
+      </w:r>
+    </w:p>
+    <w:p/>
+    <w:p>
+      <w:pPr>
+        <w:pStyle w:val="Style2"/>
+      </w:pPr>
+    </w:p>
+    <w:p>
+      <w:pPr>
+        <w:pStyle w:val="Style2"/>
+      </w:pPr>
+    </w:p>
+    <w:p>
+      <w:pPr>
+        <w:pStyle w:val="Style2"/>
+      </w:pPr>
+    </w:p>
+    <w:p>
+      <w:pPr>
+        <w:pStyle w:val="Style2"/>
+      </w:pPr>
+    </w:p>
+    <w:p>
+      <w:pPr>
+        <w:pStyle w:val="Style2"/>
+      </w:pPr>
+    </w:p>
+    <w:p>
+      <w:pPr>
+        <w:pStyle w:val="Style2"/>
+      </w:pPr>
+    </w:p>
+    <w:p>
+      <w:pPr>
+        <w:pStyle w:val="Style2"/>
+      </w:pPr>
+    </w:p>
+    <w:p>
+      <w:pPr>
+        <w:pStyle w:val="Style2"/>
+      </w:pPr>
+    </w:p>
+    <w:p>
+      <w:pPr>
+        <w:pStyle w:val="Style2"/>
+      </w:pPr>
+      <w:r>
+        <w:lastRenderedPageBreak/>
+        <w:t>16-Color IRGB: A Legacy from Character Modes:</w:t>
+      </w:r>
+    </w:p>
+    <w:p>
+      <w:r>
+        <w:t xml:space="preserve">While </w:t>
+      </w:r>
+      <w:r>
+        <w:rPr>
+          <w:color w:val="0000FF"/>
+        </w:rPr>
+        <w:t>modern displays boast millions of colors</w:t>
+      </w:r>
+      <w:r>
+        <w:t xml:space="preserve">, the early days of Windows relied on the humble 16-color palette. </w:t>
+      </w:r>
+    </w:p>
+    <w:p>
+      <w:r>
+        <w:drawing>
+          <wp:inline distT="0" distB="0" distL="0" distR="0" wp14:anchorId="4D065041" wp14:editId="77C31FA8">
+            <wp:extent cx="3049762" cy="2879678"/>
+            <wp:effectExtent l="0" t="0" r="0" b="0"/>
+            <wp:docPr id="53" name="Picture 53"/>
+            <wp:cNvGraphicFramePr>
+              <a:graphicFrameLocks xmlns:a="http://schemas.openxmlformats.org/drawingml/2006/main" noChangeAspect="1"/>
+            </wp:cNvGraphicFramePr>
+            <a:graphic xmlns:a="http://schemas.openxmlformats.org/drawingml/2006/main">
+              <a:graphicData uri="http://schemas.openxmlformats.org/drawingml/2006/picture">
+                <pic:pic xmlns:pic="http://schemas.openxmlformats.org/drawingml/2006/picture">
+                  <pic:nvPicPr>
+                    <pic:cNvPr id="1" name=""/>
+                    <pic:cNvPicPr/>
+                  </pic:nvPicPr>
+                  <pic:blipFill>
+                    <a:blip r:embed="rId52"/>
+                    <a:stretch>
+                      <a:fillRect/>
+                    </a:stretch>
+                  </pic:blipFill>
+                  <pic:spPr>
+                    <a:xfrm>
+                      <a:off x="0" y="0"/>
+                      <a:ext cx="3058678" cy="2888097"/>
+                    </a:xfrm>
+                    <a:prstGeom prst="rect">
+                      <a:avLst/>
+                    </a:prstGeom>
+                  </pic:spPr>
+                </pic:pic>
+              </a:graphicData>
+            </a:graphic>
+          </wp:inline>
+        </w:drawing>
+      </w:r>
+      <w:r>
+        <w:rPr>
+          <w:noProof/>
+        </w:rPr>
+        <w:t xml:space="preserve"> </w:t>
+      </w:r>
+      <w:r>
+        <w:rPr>
+          <w:noProof/>
+        </w:rPr>
+        <w:drawing>
+          <wp:inline distT="0" distB="0" distL="0" distR="0" wp14:anchorId="6EA4DD2D" wp14:editId="350F7860">
+            <wp:extent cx="2831910" cy="2831910"/>
+            <wp:effectExtent l="0" t="0" r="6985" b="6985"/>
+            <wp:docPr id="51" name="Picture 51" descr="Modern TV Stand Entertainment Center with 20 Color India | Ubuy"/>
+            <wp:cNvGraphicFramePr>
+              <a:graphicFrameLocks xmlns:a="http://schemas.openxmlformats.org/drawingml/2006/main" noChangeAspect="1"/>
+            </wp:cNvGraphicFramePr>
+            <a:graphic xmlns:a="http://schemas.openxmlformats.org/drawingml/2006/main">
+              <a:graphicData uri="http://schemas.openxmlformats.org/drawingml/2006/picture">
+                <pic:pic xmlns:pic="http://schemas.openxmlformats.org/drawingml/2006/picture">
+                  <pic:nvPicPr>
+                    <pic:cNvPr id="0" name="Picture 95" descr="Modern TV Stand Entertainment Center with 20 Color India | Ubuy"/>
+                    <pic:cNvPicPr>
+                      <a:picLocks noChangeAspect="1" noChangeArrowheads="1"/>
+                    </pic:cNvPicPr>
+                  </pic:nvPicPr>
+                  <pic:blipFill>
+                    <a:blip r:embed="rId53" cstate="print">
+                      <a:extLst>
+                        <a:ext uri="{28A0092B-C50C-407E-A947-70E740481C1C}">
+                          <a14:useLocalDpi xmlns:a14="http://schemas.microsoft.com/office/drawing/2010/main" val="0"/>
+                        </a:ext>
+                      </a:extLst>
+                    </a:blip>
+                    <a:srcRect/>
+                    <a:stretch>
+                      <a:fillRect/>
+                    </a:stretch>
+                  </pic:blipFill>
+                  <pic:spPr bwMode="auto">
+                    <a:xfrm>
+                      <a:off x="0" y="0"/>
+                      <a:ext cx="2847192" cy="2847192"/>
+                    </a:xfrm>
+                    <a:prstGeom prst="rect">
+                      <a:avLst/>
+                    </a:prstGeom>
+                    <a:noFill/>
+                    <a:ln>
+                      <a:noFill/>
+                    </a:ln>
+                  </pic:spPr>
+                </pic:pic>
+              </a:graphicData>
+            </a:graphic>
+          </wp:inline>
+        </w:drawing>
+      </w:r>
+    </w:p>
+    <w:p>
+      <w:r>
+        <w:t xml:space="preserve">This limited spectrum, known as </w:t>
+      </w:r>
+      <w:r>
+        <w:rPr>
+          <w:color w:val="C00000"/>
+        </w:rPr>
+        <w:t>IRGB (Intensity-Red-Green-Blue),</w:t>
+      </w:r>
+      <w:r>
+        <w:t xml:space="preserve"> stemmed from the color limitations of the IBM CGA character mode. </w:t>
+      </w:r>
+    </w:p>
+    <w:p>
+      <w:r>
+        <w:rPr>
+          <w:noProof/>
+        </w:rPr>
+        <w:drawing>
+          <wp:inline distT="0" distB="0" distL="0" distR="0" wp14:anchorId="4B78AFCA" wp14:editId="58EF3A5B">
+            <wp:extent cx="2163170" cy="1548759"/>
+            <wp:effectExtent l="0" t="0" r="8890" b="0"/>
+            <wp:docPr id="52" name="Picture 52" descr="RGB (Red Green Blue) - Tech-FAQ"/>
+            <wp:cNvGraphicFramePr>
+              <a:graphicFrameLocks xmlns:a="http://schemas.openxmlformats.org/drawingml/2006/main" noChangeAspect="1"/>
+            </wp:cNvGraphicFramePr>
+            <a:graphic xmlns:a="http://schemas.openxmlformats.org/drawingml/2006/main">
+              <a:graphicData uri="http://schemas.openxmlformats.org/drawingml/2006/picture">
+                <pic:pic xmlns:pic="http://schemas.openxmlformats.org/drawingml/2006/picture">
+                  <pic:nvPicPr>
+                    <pic:cNvPr id="0" name="Picture 97" descr="RGB (Red Green Blue) - Tech-FAQ"/>
+                    <pic:cNvPicPr>
+                      <a:picLocks noChangeAspect="1" noChangeArrowheads="1"/>
+                    </pic:cNvPicPr>
+                  </pic:nvPicPr>
+                  <pic:blipFill>
+                    <a:blip r:embed="rId54">
+                      <a:extLst>
+                        <a:ext uri="{28A0092B-C50C-407E-A947-70E740481C1C}">
+                          <a14:useLocalDpi xmlns:a14="http://schemas.microsoft.com/office/drawing/2010/main" val="0"/>
+                        </a:ext>
+                      </a:extLst>
+                    </a:blip>
+                    <a:srcRect/>
+                    <a:stretch>
+                      <a:fillRect/>
+                    </a:stretch>
+                  </pic:blipFill>
+                  <pic:spPr bwMode="auto">
+                    <a:xfrm>
+                      <a:off x="0" y="0"/>
+                      <a:ext cx="2173018" cy="1555810"/>
+                    </a:xfrm>
+                    <a:prstGeom prst="rect">
+                      <a:avLst/>
+                    </a:prstGeom>
+                    <a:noFill/>
+                    <a:ln>
+                      <a:noFill/>
+                    </a:ln>
+                  </pic:spPr>
+                </pic:pic>
+              </a:graphicData>
+            </a:graphic>
+          </wp:inline>
+        </w:drawing>
+      </w:r>
+    </w:p>
+    <w:p>
+      <w:r>
+        <w:t>Each pixel was assigned 4 bits, mapped to specific hexadecimal RGB values as shown in the table below:</w:t>
+      </w:r>
+    </w:p>
     <w:sectPr>
       <w:pgSz w:w="12240" w:h="15840"/>
       <w:pgMar w:top="1440" w:right="1440" w:bottom="1440" w:left="1440" w:header="720" w:footer="720" w:gutter="0"/>
@@ -4591,7 +4829,7 @@
         <v:path o:extrusionok="f" gradientshapeok="t" o:connecttype="rect"/>
         <o:lock v:ext="edit" aspectratio="t"/>
       </v:shapetype>
-      <v:shape id="_x0000_i1660" type="#_x0000_t75" style="width:384.2pt;height:384.2pt" o:bullet="t">
+      <v:shape id="_x0000_i1679" type="#_x0000_t75" style="width:384.2pt;height:384.2pt" o:bullet="t">
         <v:imagedata r:id="rId1" o:title="Gartoon-Team-Gartoon-Devices-Computer-laptop"/>
       </v:shape>
     </w:pict>

</xml_diff>